<commit_message>
update doc for current algorithms
</commit_message>
<xml_diff>
--- a/uml/documentation.docx
+++ b/uml/documentation.docx
@@ -1219,9 +1219,8 @@
     </w:p>
     <w:p>
       <w:pPr>
-        <w:rPr>
-          <w:lang w:val="en-US"/>
-        </w:rPr>
+        <w:keepNext/>
+        <w:jc w:val="center"/>
       </w:pPr>
       <w:r>
         <w:rPr>
@@ -1246,7 +1245,7 @@
                     <a:blip r:embed="rId6">
                       <a:extLst>
                         <a:ext uri="{28A0092B-C50C-407E-A947-70E740481C1C}">
-                          <a14:useLocalDpi xmlns:a14="http://schemas.microsoft.com/office/drawing/2010/main" xmlns:wps="http://schemas.microsoft.com/office/word/2010/wordprocessingShape" xmlns:wpi="http://schemas.microsoft.com/office/word/2010/wordprocessingInk" xmlns:wpg="http://schemas.microsoft.com/office/word/2010/wordprocessingGroup" xmlns:w15="http://schemas.microsoft.com/office/word/2012/wordml" xmlns:w14="http://schemas.microsoft.com/office/word/2010/wordml" xmlns:w="http://schemas.openxmlformats.org/wordprocessingml/2006/main" xmlns:w10="urn:schemas-microsoft-com:office:word" xmlns:wp14="http://schemas.microsoft.com/office/word/2010/wordprocessingDrawing" xmlns:v="urn:schemas-microsoft-com:vml" xmlns:o="urn:schemas-microsoft-com:office:office" xmlns:mc="http://schemas.openxmlformats.org/markup-compatibility/2006" xmlns:wpc="http://schemas.microsoft.com/office/word/2010/wordprocessingCanvas" xmlns="" val="0"/>
+                          <a14:useLocalDpi xmlns="" xmlns:wpc="http://schemas.microsoft.com/office/word/2010/wordprocessingCanvas" xmlns:mc="http://schemas.openxmlformats.org/markup-compatibility/2006" xmlns:o="urn:schemas-microsoft-com:office:office" xmlns:v="urn:schemas-microsoft-com:vml" xmlns:wp14="http://schemas.microsoft.com/office/word/2010/wordprocessingDrawing" xmlns:w10="urn:schemas-microsoft-com:office:word" xmlns:w="http://schemas.openxmlformats.org/wordprocessingml/2006/main" xmlns:w14="http://schemas.microsoft.com/office/word/2010/wordml" xmlns:w15="http://schemas.microsoft.com/office/word/2012/wordml" xmlns:wpg="http://schemas.microsoft.com/office/word/2010/wordprocessingGroup" xmlns:wpi="http://schemas.microsoft.com/office/word/2010/wordprocessingInk" xmlns:wps="http://schemas.microsoft.com/office/word/2010/wordprocessingShape" xmlns:a14="http://schemas.microsoft.com/office/drawing/2010/main" val="0"/>
                         </a:ext>
                       </a:extLst>
                     </a:blip>
@@ -1270,23 +1269,49 @@
         </w:drawing>
       </w:r>
     </w:p>
+    <w:p>
+      <w:pPr>
+        <w:pStyle w:val="af"/>
+        <w:jc w:val="center"/>
+      </w:pPr>
+      <w:r>
+        <w:t xml:space="preserve">Рисунок </w:t>
+      </w:r>
+      <w:fldSimple w:instr=" SEQ Рисунок \* ARABIC ">
+        <w:r>
+          <w:rPr>
+            <w:noProof/>
+          </w:rPr>
+          <w:t>2</w:t>
+        </w:r>
+      </w:fldSimple>
+      <w:r>
+        <w:t xml:space="preserve"> </w:t>
+      </w:r>
+      <w:r>
+        <w:t>общая конфигурация модулей</w:t>
+      </w:r>
+    </w:p>
     <w:p/>
     <w:p>
       <w:r>
-        <w:t xml:space="preserve">Идея в том, что основным источником информации является именно инерциальная навигация, остальные алгоритмы вспомогательными и призваны минимизировать ошибку, полученную на первом этапе. Данные полученные на этапе распознавания шага отправляются в систему связывания их с картой, которая возвращает возможные точки, где может </w:t>
+        <w:t xml:space="preserve">Идея в том, что основным источником информации является именно инерциальная навигация, остальные алгоритмы вспомогательными и призваны минимизировать ошибку, полученную на первом этапе. Данные полученные на этапе распознавания шага отправляются в систему связывания их с картой, которая возвращает возможные точки, где может находится пользователь, потом данные </w:t>
       </w:r>
       <w:proofErr w:type="gramStart"/>
       <w:r>
-        <w:t>находится</w:t>
+        <w:t>отправляются так же в визуальную навигацию и в ответ получаем</w:t>
       </w:r>
       <w:proofErr w:type="gramEnd"/>
       <w:r>
-        <w:t xml:space="preserve"> пользователь, потом данные отправляются так же в визуальную навигацию и в ответ получаем так же набор точек, пересекая результирующие множества, получаем наиболее вероятное место положения пользователя.</w:t>
-      </w:r>
-    </w:p>
-    <w:p>
+        <w:t xml:space="preserve"> так же набор точек, пересекая </w:t>
+      </w:r>
       <w:r>
         <w:lastRenderedPageBreak/>
+        <w:t>результирующие множества, получаем наиболее вероятное место положения пользователя.</w:t>
+      </w:r>
+    </w:p>
+    <w:p>
+      <w:r>
         <w:t xml:space="preserve">Стоит так же заметить, что система расширяема, то есть можно добавлять новые алгоритмы с новыми представлениями данных доступных в среде обработке. Так, например, был добавлен алгоритм отслеживание движения пользователя на основе </w:t>
       </w:r>
       <w:proofErr w:type="gramStart"/>
@@ -1303,9 +1328,307 @@
     </w:p>
     <w:p>
       <w:pPr>
-        <w:ind w:left="284"/>
+        <w:pStyle w:val="a7"/>
+      </w:pPr>
+      <w:r>
+        <w:t>Реализация метода</w:t>
+      </w:r>
+      <w:r>
+        <w:t xml:space="preserve"> инерциальной навигации:</w:t>
+      </w:r>
+    </w:p>
+    <w:p>
+      <w:r>
+        <w:t>В качестве основного метода инерциальной навигации был выбран метод трех фазового контроля, с поддержкой шаблона движения</w:t>
+      </w:r>
+      <w:proofErr w:type="gramStart"/>
+      <w:r>
+        <w:t>.</w:t>
+      </w:r>
+      <w:proofErr w:type="gramEnd"/>
+      <w:r>
+        <w:t xml:space="preserve"> Метод для пересчета движения работает асинхронно относительно основного потока. </w:t>
+      </w:r>
+    </w:p>
+    <w:p>
+      <w:pPr>
+        <w:keepNext/>
+        <w:jc w:val="center"/>
+      </w:pPr>
+      <w:r>
+        <w:rPr>
+          <w:noProof/>
+        </w:rPr>
+        <w:drawing>
+          <wp:inline distT="0" distB="0" distL="0" distR="0">
+            <wp:extent cx="5940425" cy="4116070"/>
+            <wp:effectExtent l="19050" t="0" r="3175" b="0"/>
+            <wp:docPr id="5" name="Рисунок 4" descr="PNS.png"/>
+            <wp:cNvGraphicFramePr>
+              <a:graphicFrameLocks xmlns:a="http://schemas.openxmlformats.org/drawingml/2006/main" noChangeAspect="1"/>
+            </wp:cNvGraphicFramePr>
+            <a:graphic xmlns:a="http://schemas.openxmlformats.org/drawingml/2006/main">
+              <a:graphicData uri="http://schemas.openxmlformats.org/drawingml/2006/picture">
+                <pic:pic xmlns:pic="http://schemas.openxmlformats.org/drawingml/2006/picture">
+                  <pic:nvPicPr>
+                    <pic:cNvPr id="0" name="PNS.png"/>
+                    <pic:cNvPicPr/>
+                  </pic:nvPicPr>
+                  <pic:blipFill>
+                    <a:blip r:embed="rId7"/>
+                    <a:stretch>
+                      <a:fillRect/>
+                    </a:stretch>
+                  </pic:blipFill>
+                  <pic:spPr>
+                    <a:xfrm>
+                      <a:off x="0" y="0"/>
+                      <a:ext cx="5940425" cy="4116070"/>
+                    </a:xfrm>
+                    <a:prstGeom prst="rect">
+                      <a:avLst/>
+                    </a:prstGeom>
+                  </pic:spPr>
+                </pic:pic>
+              </a:graphicData>
+            </a:graphic>
+          </wp:inline>
+        </w:drawing>
+      </w:r>
+    </w:p>
+    <w:p>
+      <w:pPr>
+        <w:pStyle w:val="af"/>
+        <w:jc w:val="center"/>
+      </w:pPr>
+      <w:r>
+        <w:t xml:space="preserve">Рисунок </w:t>
+      </w:r>
+      <w:fldSimple w:instr=" SEQ Рисунок \* ARABIC ">
+        <w:r>
+          <w:rPr>
+            <w:noProof/>
+          </w:rPr>
+          <w:t>3</w:t>
+        </w:r>
+      </w:fldSimple>
+      <w:r>
+        <w:t xml:space="preserve"> диаграмма классов инерциальной навигации</w:t>
+      </w:r>
+    </w:p>
+    <w:p>
+      <w:r>
+        <w:t xml:space="preserve">  </w:t>
+      </w:r>
+    </w:p>
+    <w:p>
+      <w:pPr>
         <w:jc w:val="both"/>
-      </w:pPr>
+        <w:rPr>
+          <w:lang w:val="en-US"/>
+        </w:rPr>
+      </w:pPr>
+      <w:proofErr w:type="gramStart"/>
+      <w:r>
+        <w:rPr>
+          <w:lang w:val="en-US"/>
+        </w:rPr>
+        <w:t>ExecutorAlgorithm</w:t>
+      </w:r>
+      <w:r>
+        <w:t xml:space="preserve"> – </w:t>
+      </w:r>
+      <w:r>
+        <w:t>агрегирует</w:t>
+      </w:r>
+      <w:r>
+        <w:t xml:space="preserve"> в себе необходимые действия которые подложна совершить инерциальная навигация прежде чем передать работу </w:t>
+      </w:r>
+      <w:r>
+        <w:t>алгоритму корреляции ошибки.</w:t>
+      </w:r>
+      <w:proofErr w:type="gramEnd"/>
+      <w:r>
+        <w:t xml:space="preserve"> Нужный алгоритм определения длины шага выбирается с помощью </w:t>
+      </w:r>
+      <w:proofErr w:type="spellStart"/>
+      <w:r>
+        <w:rPr>
+          <w:lang w:val="en-US"/>
+        </w:rPr>
+        <w:t>AlgorithmFactory</w:t>
+      </w:r>
+      <w:proofErr w:type="spellEnd"/>
+      <w:r>
+        <w:t xml:space="preserve">. </w:t>
+      </w:r>
+      <w:r>
+        <w:t xml:space="preserve">Так же в процессе определения шага, алгоритм так же предоставляет информацию о типе шага, реализация этого </w:t>
+      </w:r>
+      <w:proofErr w:type="spellStart"/>
+      <w:r>
+        <w:t>подпроцесса</w:t>
+      </w:r>
+      <w:proofErr w:type="spellEnd"/>
+      <w:r>
+        <w:t xml:space="preserve"> инкапсулирована в </w:t>
+      </w:r>
+      <w:proofErr w:type="spellStart"/>
+      <w:r>
+        <w:rPr>
+          <w:lang w:val="en-US"/>
+        </w:rPr>
+        <w:t>StepTypeDefiner</w:t>
+      </w:r>
+      <w:proofErr w:type="spellEnd"/>
+      <w:r>
+        <w:t>.</w:t>
+      </w:r>
+    </w:p>
+    <w:p>
+      <w:pPr>
+        <w:jc w:val="both"/>
+        <w:rPr>
+          <w:lang w:val="en-US"/>
+        </w:rPr>
+      </w:pPr>
+    </w:p>
+    <w:p>
+      <w:pPr>
+        <w:pStyle w:val="a7"/>
+      </w:pPr>
+      <w:r>
+        <w:lastRenderedPageBreak/>
+        <w:t>Реализация метода корректировки ошибок:</w:t>
+      </w:r>
+    </w:p>
+    <w:p>
+      <w:pPr>
+        <w:jc w:val="both"/>
+      </w:pPr>
+      <w:r>
+        <w:t xml:space="preserve">После получения информации от инерциальной навигации </w:t>
+      </w:r>
+      <w:r>
+        <w:rPr>
+          <w:lang w:val="en-US"/>
+        </w:rPr>
+        <w:t>ExecutorAlgorithm</w:t>
+      </w:r>
+      <w:r>
+        <w:t xml:space="preserve"> </w:t>
+      </w:r>
+      <w:r>
+        <w:t xml:space="preserve">передает управление алгоритму корректировки ошибок инерциальной навигации (описание алгоритма приведено в главе 3). </w:t>
+      </w:r>
+    </w:p>
+    <w:p>
+      <w:pPr>
+        <w:keepNext/>
+        <w:jc w:val="center"/>
+      </w:pPr>
+      <w:r>
+        <w:rPr>
+          <w:noProof/>
+        </w:rPr>
+        <w:drawing>
+          <wp:inline distT="0" distB="0" distL="0" distR="0">
+            <wp:extent cx="5940425" cy="3176270"/>
+            <wp:effectExtent l="19050" t="0" r="3175" b="0"/>
+            <wp:docPr id="18" name="Рисунок 17" descr="mapping.png"/>
+            <wp:cNvGraphicFramePr>
+              <a:graphicFrameLocks xmlns:a="http://schemas.openxmlformats.org/drawingml/2006/main" noChangeAspect="1"/>
+            </wp:cNvGraphicFramePr>
+            <a:graphic xmlns:a="http://schemas.openxmlformats.org/drawingml/2006/main">
+              <a:graphicData uri="http://schemas.openxmlformats.org/drawingml/2006/picture">
+                <pic:pic xmlns:pic="http://schemas.openxmlformats.org/drawingml/2006/picture">
+                  <pic:nvPicPr>
+                    <pic:cNvPr id="0" name="mapping.png"/>
+                    <pic:cNvPicPr/>
+                  </pic:nvPicPr>
+                  <pic:blipFill>
+                    <a:blip r:embed="rId8"/>
+                    <a:stretch>
+                      <a:fillRect/>
+                    </a:stretch>
+                  </pic:blipFill>
+                  <pic:spPr>
+                    <a:xfrm>
+                      <a:off x="0" y="0"/>
+                      <a:ext cx="5940425" cy="3176270"/>
+                    </a:xfrm>
+                    <a:prstGeom prst="rect">
+                      <a:avLst/>
+                    </a:prstGeom>
+                  </pic:spPr>
+                </pic:pic>
+              </a:graphicData>
+            </a:graphic>
+          </wp:inline>
+        </w:drawing>
+      </w:r>
+    </w:p>
+    <w:p>
+      <w:pPr>
+        <w:pStyle w:val="af"/>
+        <w:jc w:val="center"/>
+      </w:pPr>
+      <w:r>
+        <w:t xml:space="preserve">Рисунок </w:t>
+      </w:r>
+      <w:fldSimple w:instr=" SEQ Рисунок \* ARABIC ">
+        <w:r>
+          <w:rPr>
+            <w:noProof/>
+          </w:rPr>
+          <w:t>4</w:t>
+        </w:r>
+      </w:fldSimple>
+      <w:r>
+        <w:t xml:space="preserve"> Диаграмма классов алгоритма контроля движения с использованием поэтажного плана</w:t>
+      </w:r>
+    </w:p>
+    <w:p>
+      <w:pPr>
+        <w:jc w:val="both"/>
+      </w:pPr>
+      <w:r>
+        <w:t xml:space="preserve">Взаимодействие со всеми частями этого модуля производится через </w:t>
+      </w:r>
+      <w:proofErr w:type="spellStart"/>
+      <w:r>
+        <w:rPr>
+          <w:lang w:val="en-US"/>
+        </w:rPr>
+        <w:t>ProbabilityMapChecker</w:t>
+      </w:r>
+      <w:proofErr w:type="spellEnd"/>
+      <w:r>
+        <w:t xml:space="preserve"> – </w:t>
+      </w:r>
+      <w:r>
+        <w:t xml:space="preserve">этот класс содержит в себе не </w:t>
+      </w:r>
+      <w:proofErr w:type="gramStart"/>
+      <w:r>
+        <w:t>посредственно</w:t>
+      </w:r>
+      <w:proofErr w:type="gramEnd"/>
+      <w:r>
+        <w:t xml:space="preserve"> калькулятор, который пересчитывает вероятности выбранных точек в процессе работы алгоритма, а так же несколько вспомогательных </w:t>
+      </w:r>
+      <w:r>
+        <w:t>классов,</w:t>
+      </w:r>
+      <w:r>
+        <w:t xml:space="preserve"> которые содержат в себе различные геометрические операции для вычисления углов и положения отрезков на карте. </w:t>
+      </w:r>
+      <w:r>
+        <w:t xml:space="preserve"> </w:t>
+      </w:r>
+      <w:r>
+        <w:t xml:space="preserve"> </w:t>
+      </w:r>
     </w:p>
     <w:p>
       <w:pPr>
@@ -1358,7 +1681,7 @@
                     </pic:cNvPicPr>
                   </pic:nvPicPr>
                   <pic:blipFill>
-                    <a:blip r:embed="rId7"/>
+                    <a:blip r:embed="rId9"/>
                     <a:srcRect/>
                     <a:stretch>
                       <a:fillRect/>
@@ -1417,7 +1740,7 @@
         <w:rPr>
           <w:noProof/>
         </w:rPr>
-        <w:t>2</w:t>
+        <w:t>5</w:t>
       </w:r>
       <w:r>
         <w:rPr>
@@ -1518,21 +1841,10 @@
     </w:p>
     <w:p>
       <w:pPr>
-        <w:ind w:left="360"/>
-      </w:pPr>
-    </w:p>
-    <w:p>
-      <w:pPr>
         <w:pStyle w:val="a7"/>
       </w:pPr>
       <w:r>
-        <w:t xml:space="preserve">Детальная архитектура </w:t>
-      </w:r>
-      <w:r>
-        <w:t>распознавания</w:t>
-      </w:r>
-      <w:r>
-        <w:t>:</w:t>
+        <w:t>Детальная архитектура распознавания:</w:t>
       </w:r>
     </w:p>
     <w:p>
@@ -1604,126 +1916,48 @@
     </w:p>
     <w:p>
       <w:pPr>
-        <w:pStyle w:val="a7"/>
-      </w:pPr>
-      <w:r>
+        <w:pStyle w:val="2"/>
+      </w:pPr>
+      <w:r>
+        <w:t>Выделить последовательность стоп-кадров</w:t>
+      </w:r>
+    </w:p>
+    <w:p>
+      <w:pPr>
         <w:rPr>
           <w:noProof/>
         </w:rPr>
+      </w:pPr>
+      <w:r>
+        <w:rPr>
+          <w:noProof/>
+        </w:rPr>
+        <w:t>Эта часть алгоритма отвечает за выделение кадра из видео потока, и вызова следующей части. Источник видео информации выбирветься за счёт Фабрики</w:t>
+      </w:r>
+      <w:r>
+        <w:rPr>
+          <w:noProof/>
+        </w:rPr>
+        <w:t xml:space="preserve"> </w:t>
+      </w:r>
+      <w:r>
+        <w:rPr>
+          <w:noProof/>
+        </w:rPr>
         <w:lastRenderedPageBreak/>
-        <w:drawing>
-          <wp:inline distT="0" distB="0" distL="0" distR="0">
-            <wp:extent cx="5931535" cy="5764530"/>
-            <wp:effectExtent l="0" t="0" r="0" b="0"/>
-            <wp:docPr id="14" name="Picture 14" descr="C:\Users\vlan0416\AppData\Local\Microsoft\Windows\INetCache\Content.Word\HighLevelArchitecture.png"/>
-            <wp:cNvGraphicFramePr>
-              <a:graphicFrameLocks xmlns:a="http://schemas.openxmlformats.org/drawingml/2006/main" noChangeAspect="1"/>
-            </wp:cNvGraphicFramePr>
-            <a:graphic xmlns:a="http://schemas.openxmlformats.org/drawingml/2006/main">
-              <a:graphicData uri="http://schemas.openxmlformats.org/drawingml/2006/picture">
-                <pic:pic xmlns:pic="http://schemas.openxmlformats.org/drawingml/2006/picture">
-                  <pic:nvPicPr>
-                    <pic:cNvPr id="0" name="Picture 6" descr="C:\Users\vlan0416\AppData\Local\Microsoft\Windows\INetCache\Content.Word\HighLevelArchitecture.png"/>
-                    <pic:cNvPicPr>
-                      <a:picLocks noChangeAspect="1" noChangeArrowheads="1"/>
-                    </pic:cNvPicPr>
-                  </pic:nvPicPr>
-                  <pic:blipFill>
-                    <a:blip r:embed="rId8" cstate="print">
-                      <a:extLst>
-                        <a:ext uri="{28A0092B-C50C-407E-A947-70E740481C1C}">
-                          <a14:useLocalDpi xmlns:a14="http://schemas.microsoft.com/office/drawing/2010/main" xmlns:wps="http://schemas.microsoft.com/office/word/2010/wordprocessingShape" xmlns:wpi="http://schemas.microsoft.com/office/word/2010/wordprocessingInk" xmlns:wpg="http://schemas.microsoft.com/office/word/2010/wordprocessingGroup" xmlns:w15="http://schemas.microsoft.com/office/word/2012/wordml" xmlns:w14="http://schemas.microsoft.com/office/word/2010/wordml" xmlns:w="http://schemas.openxmlformats.org/wordprocessingml/2006/main" xmlns:w10="urn:schemas-microsoft-com:office:word" xmlns:wp14="http://schemas.microsoft.com/office/word/2010/wordprocessingDrawing" xmlns:v="urn:schemas-microsoft-com:vml" xmlns:o="urn:schemas-microsoft-com:office:office" xmlns:mc="http://schemas.openxmlformats.org/markup-compatibility/2006" xmlns:wpc="http://schemas.microsoft.com/office/word/2010/wordprocessingCanvas" xmlns="" val="0"/>
-                        </a:ext>
-                      </a:extLst>
-                    </a:blip>
-                    <a:srcRect/>
-                    <a:stretch>
-                      <a:fillRect/>
-                    </a:stretch>
-                  </pic:blipFill>
-                  <pic:spPr bwMode="auto">
-                    <a:xfrm>
-                      <a:off x="0" y="0"/>
-                      <a:ext cx="5931535" cy="5764530"/>
-                    </a:xfrm>
-                    <a:prstGeom prst="rect">
-                      <a:avLst/>
-                    </a:prstGeom>
-                    <a:noFill/>
-                    <a:ln>
-                      <a:noFill/>
-                    </a:ln>
-                  </pic:spPr>
-                </pic:pic>
-              </a:graphicData>
-            </a:graphic>
-          </wp:inline>
-        </w:drawing>
-      </w:r>
-    </w:p>
-    <w:p>
-      <w:pPr>
-        <w:pStyle w:val="af"/>
-        <w:jc w:val="center"/>
-      </w:pPr>
-      <w:r>
-        <w:t xml:space="preserve">Рисунок </w:t>
-      </w:r>
-      <w:fldSimple w:instr=" SEQ Рисунок \* ARABIC ">
-        <w:r>
-          <w:rPr>
-            <w:noProof/>
-          </w:rPr>
-          <w:t>3</w:t>
-        </w:r>
-      </w:fldSimple>
-      <w:r>
-        <w:t xml:space="preserve"> Общая архитектура</w:t>
-      </w:r>
-    </w:p>
-    <w:p>
-      <w:pPr>
-        <w:pStyle w:val="2"/>
-      </w:pPr>
-      <w:r>
-        <w:t>Выделить последовательность стоп-кадров</w:t>
-      </w:r>
-    </w:p>
-    <w:p>
-      <w:pPr>
+        <w:t>(</w:t>
+      </w:r>
+      <w:r>
         <w:rPr>
           <w:noProof/>
         </w:rPr>
-      </w:pPr>
+        <w:t>Рисунок 4</w:t>
+      </w:r>
       <w:r>
         <w:rPr>
           <w:noProof/>
         </w:rPr>
-        <w:t>Эта часть алгоритма отвечает за выделение кадра из видео потока, и вызова следующей части. Источник видео информации выбирветься за счёт Фабрики</w:t>
-      </w:r>
-      <w:r>
-        <w:rPr>
-          <w:noProof/>
-        </w:rPr>
-        <w:t xml:space="preserve"> (</w:t>
-      </w:r>
-      <w:r>
-        <w:rPr>
-          <w:noProof/>
-        </w:rPr>
-        <w:t>Рисунок 4</w:t>
-      </w:r>
-      <w:r>
-        <w:rPr>
-          <w:noProof/>
-        </w:rPr>
-        <w:t>)</w:t>
-      </w:r>
-      <w:r>
-        <w:rPr>
-          <w:noProof/>
-        </w:rPr>
-        <w:t xml:space="preserve">. </w:t>
+        <w:t xml:space="preserve">). </w:t>
       </w:r>
       <w:r>
         <w:rPr>
@@ -1741,12 +1975,11 @@
         <w:rPr>
           <w:noProof/>
         </w:rPr>
-        <w:lastRenderedPageBreak/>
         <w:drawing>
           <wp:inline distT="0" distB="0" distL="0" distR="0">
             <wp:extent cx="4683319" cy="2273325"/>
             <wp:effectExtent l="0" t="0" r="0" b="0"/>
-            <wp:docPr id="15" name="Picture 15"/>
+            <wp:docPr id="23" name="Picture 15"/>
             <wp:cNvGraphicFramePr>
               <a:graphicFrameLocks xmlns:a="http://schemas.openxmlformats.org/drawingml/2006/main" noChangeAspect="1"/>
             </wp:cNvGraphicFramePr>
@@ -1758,7 +1991,7 @@
                     <pic:cNvPicPr/>
                   </pic:nvPicPr>
                   <pic:blipFill>
-                    <a:blip r:embed="rId9" cstate="print">
+                    <a:blip r:embed="rId10" cstate="print">
                       <a:extLst>
                         <a:ext uri="{28A0092B-C50C-407E-A947-70E740481C1C}">
                           <a14:useLocalDpi xmlns:a14="http://schemas.microsoft.com/office/drawing/2010/main" xmlns:wps="http://schemas.microsoft.com/office/word/2010/wordprocessingShape" xmlns:wpi="http://schemas.microsoft.com/office/word/2010/wordprocessingInk" xmlns:wpg="http://schemas.microsoft.com/office/word/2010/wordprocessingGroup" xmlns:w15="http://schemas.microsoft.com/office/word/2012/wordml" xmlns:w14="http://schemas.microsoft.com/office/word/2010/wordml" xmlns:w="http://schemas.openxmlformats.org/wordprocessingml/2006/main" xmlns:w10="urn:schemas-microsoft-com:office:word" xmlns:wp14="http://schemas.microsoft.com/office/word/2010/wordprocessingDrawing" xmlns:v="urn:schemas-microsoft-com:vml" xmlns:o="urn:schemas-microsoft-com:office:office" xmlns:mc="http://schemas.openxmlformats.org/markup-compatibility/2006" xmlns:wpc="http://schemas.microsoft.com/office/word/2010/wordprocessingCanvas" xmlns="" val="0"/>
@@ -1820,10 +2053,7 @@
     </w:p>
     <w:p>
       <w:r>
-        <w:t xml:space="preserve">Далее </w:t>
-      </w:r>
-      <w:r>
-        <w:t xml:space="preserve">выбранное изображение фильтруется, (обесцвечивается).   </w:t>
+        <w:t xml:space="preserve">Далее выбранное изображение фильтруется, (обесцвечивается).   </w:t>
       </w:r>
     </w:p>
     <w:p>
@@ -1839,7 +2069,7 @@
           <wp:inline distT="0" distB="0" distL="0" distR="0">
             <wp:extent cx="5414839" cy="2654458"/>
             <wp:effectExtent l="0" t="0" r="0" b="0"/>
-            <wp:docPr id="16" name="Picture 16"/>
+            <wp:docPr id="24" name="Picture 16"/>
             <wp:cNvGraphicFramePr>
               <a:graphicFrameLocks xmlns:a="http://schemas.openxmlformats.org/drawingml/2006/main" noChangeAspect="1"/>
             </wp:cNvGraphicFramePr>
@@ -1851,7 +2081,7 @@
                     <pic:cNvPicPr/>
                   </pic:nvPicPr>
                   <pic:blipFill>
-                    <a:blip r:embed="rId10" cstate="print">
+                    <a:blip r:embed="rId11" cstate="print">
                       <a:extLst>
                         <a:ext uri="{28A0092B-C50C-407E-A947-70E740481C1C}">
                           <a14:useLocalDpi xmlns:a14="http://schemas.microsoft.com/office/drawing/2010/main" xmlns:wps="http://schemas.microsoft.com/office/word/2010/wordprocessingShape" xmlns:wpi="http://schemas.microsoft.com/office/word/2010/wordprocessingInk" xmlns:wpg="http://schemas.microsoft.com/office/word/2010/wordprocessingGroup" xmlns:w15="http://schemas.microsoft.com/office/word/2012/wordml" xmlns:w14="http://schemas.microsoft.com/office/word/2010/wordml" xmlns:w="http://schemas.openxmlformats.org/wordprocessingml/2006/main" xmlns:w10="urn:schemas-microsoft-com:office:word" xmlns:wp14="http://schemas.microsoft.com/office/word/2010/wordprocessingDrawing" xmlns:v="urn:schemas-microsoft-com:vml" xmlns:o="urn:schemas-microsoft-com:office:office" xmlns:mc="http://schemas.openxmlformats.org/markup-compatibility/2006" xmlns:wpc="http://schemas.microsoft.com/office/word/2010/wordprocessingCanvas" xmlns="" val="0"/>
@@ -1959,7 +2189,7 @@
           <wp:inline distT="0" distB="0" distL="0" distR="0">
             <wp:extent cx="5940425" cy="3471545"/>
             <wp:effectExtent l="0" t="0" r="0" b="0"/>
-            <wp:docPr id="17" name="Picture 17"/>
+            <wp:docPr id="25" name="Picture 17"/>
             <wp:cNvGraphicFramePr>
               <a:graphicFrameLocks xmlns:a="http://schemas.openxmlformats.org/drawingml/2006/main" noChangeAspect="1"/>
             </wp:cNvGraphicFramePr>
@@ -1971,7 +2201,7 @@
                     <pic:cNvPicPr/>
                   </pic:nvPicPr>
                   <pic:blipFill>
-                    <a:blip r:embed="rId11" cstate="print">
+                    <a:blip r:embed="rId12" cstate="print">
                       <a:extLst>
                         <a:ext uri="{28A0092B-C50C-407E-A947-70E740481C1C}">
                           <a14:useLocalDpi xmlns:a14="http://schemas.microsoft.com/office/drawing/2010/main" xmlns:wps="http://schemas.microsoft.com/office/word/2010/wordprocessingShape" xmlns:wpi="http://schemas.microsoft.com/office/word/2010/wordprocessingInk" xmlns:wpg="http://schemas.microsoft.com/office/word/2010/wordprocessingGroup" xmlns:w15="http://schemas.microsoft.com/office/word/2012/wordml" xmlns:w14="http://schemas.microsoft.com/office/word/2010/wordml" xmlns:w="http://schemas.openxmlformats.org/wordprocessingml/2006/main" xmlns:w10="urn:schemas-microsoft-com:office:word" xmlns:wp14="http://schemas.microsoft.com/office/word/2010/wordprocessingDrawing" xmlns:v="urn:schemas-microsoft-com:vml" xmlns:o="urn:schemas-microsoft-com:office:office" xmlns:mc="http://schemas.openxmlformats.org/markup-compatibility/2006" xmlns:wpc="http://schemas.microsoft.com/office/word/2010/wordprocessingCanvas" xmlns="" val="0"/>
@@ -2023,6 +2253,11 @@
     </w:p>
     <w:p>
       <w:pPr>
+        <w:ind w:left="360"/>
+      </w:pPr>
+    </w:p>
+    <w:p>
+      <w:pPr>
         <w:pStyle w:val="a0"/>
       </w:pPr>
       <w:r>
@@ -2221,7 +2456,7 @@
                     </pic:cNvPicPr>
                   </pic:nvPicPr>
                   <pic:blipFill>
-                    <a:blip r:embed="rId12"/>
+                    <a:blip r:embed="rId13"/>
                     <a:srcRect/>
                     <a:stretch>
                       <a:fillRect/>
@@ -2280,7 +2515,7 @@
         <w:rPr>
           <w:noProof/>
         </w:rPr>
-        <w:t>7</w:t>
+        <w:t>10</w:t>
       </w:r>
       <w:r>
         <w:rPr>
@@ -2406,7 +2641,7 @@
                     </pic:cNvPicPr>
                   </pic:nvPicPr>
                   <pic:blipFill>
-                    <a:blip r:embed="rId13"/>
+                    <a:blip r:embed="rId14"/>
                     <a:srcRect/>
                     <a:stretch>
                       <a:fillRect/>
@@ -2465,7 +2700,7 @@
         <w:rPr>
           <w:noProof/>
         </w:rPr>
-        <w:t>8</w:t>
+        <w:t>11</w:t>
       </w:r>
       <w:r>
         <w:rPr>
@@ -2593,7 +2828,7 @@
                     </pic:cNvPicPr>
                   </pic:nvPicPr>
                   <pic:blipFill>
-                    <a:blip r:embed="rId14"/>
+                    <a:blip r:embed="rId15"/>
                     <a:srcRect/>
                     <a:stretch>
                       <a:fillRect/>
@@ -2652,15 +2887,15 @@
         <w:rPr>
           <w:noProof/>
         </w:rPr>
-        <w:t>9</w:t>
+        <w:t>12</w:t>
+      </w:r>
+      <w:r>
+        <w:rPr>
+          <w:noProof/>
+        </w:rPr>
+        <w:fldChar w:fldCharType="end"/>
       </w:r>
       <w:proofErr w:type="gramStart"/>
-      <w:r>
-        <w:rPr>
-          <w:noProof/>
-        </w:rPr>
-        <w:fldChar w:fldCharType="end"/>
-      </w:r>
       <w:r>
         <w:t>В</w:t>
       </w:r>
@@ -2729,7 +2964,7 @@
                     </pic:cNvPicPr>
                   </pic:nvPicPr>
                   <pic:blipFill>
-                    <a:blip r:embed="rId15"/>
+                    <a:blip r:embed="rId16"/>
                     <a:srcRect/>
                     <a:stretch>
                       <a:fillRect/>
@@ -2788,15 +3023,15 @@
         <w:rPr>
           <w:noProof/>
         </w:rPr>
-        <w:t>10</w:t>
+        <w:t>13</w:t>
+      </w:r>
+      <w:r>
+        <w:rPr>
+          <w:noProof/>
+        </w:rPr>
+        <w:fldChar w:fldCharType="end"/>
       </w:r>
       <w:proofErr w:type="gramStart"/>
-      <w:r>
-        <w:rPr>
-          <w:noProof/>
-        </w:rPr>
-        <w:fldChar w:fldCharType="end"/>
-      </w:r>
       <w:r>
         <w:t>Т</w:t>
       </w:r>
@@ -2866,7 +3101,7 @@
                     </pic:cNvPicPr>
                   </pic:nvPicPr>
                   <pic:blipFill>
-                    <a:blip r:embed="rId16"/>
+                    <a:blip r:embed="rId17"/>
                     <a:srcRect/>
                     <a:stretch>
                       <a:fillRect/>
@@ -2925,7 +3160,7 @@
         <w:rPr>
           <w:noProof/>
         </w:rPr>
-        <w:t>11</w:t>
+        <w:t>14</w:t>
       </w:r>
       <w:r>
         <w:rPr>
@@ -3047,7 +3282,7 @@
                     <pic:cNvPicPr/>
                   </pic:nvPicPr>
                   <pic:blipFill>
-                    <a:blip r:embed="rId17"/>
+                    <a:blip r:embed="rId18"/>
                     <a:stretch>
                       <a:fillRect/>
                     </a:stretch>
@@ -3072,9 +3307,6 @@
       <w:pPr>
         <w:pStyle w:val="af"/>
         <w:jc w:val="center"/>
-        <w:rPr>
-          <w:lang w:val="en-US"/>
-        </w:rPr>
       </w:pPr>
       <w:r>
         <w:t xml:space="preserve">Рисунок </w:t>
@@ -3101,7 +3333,7 @@
         <w:rPr>
           <w:noProof/>
         </w:rPr>
-        <w:t>12</w:t>
+        <w:t>15</w:t>
       </w:r>
       <w:r>
         <w:rPr>
@@ -3113,6 +3345,295 @@
         <w:t>Блок схема алгоритма</w:t>
       </w:r>
     </w:p>
+    <w:p>
+      <w:pPr>
+        <w:pStyle w:val="3"/>
+      </w:pPr>
+      <w:r>
+        <w:lastRenderedPageBreak/>
+        <w:t>Архитектура</w:t>
+      </w:r>
+      <w:r>
+        <w:t>:</w:t>
+      </w:r>
+    </w:p>
+    <w:p>
+      <w:r>
+        <w:t xml:space="preserve">Ниже представлена схема взаимодействия блоков алгоритма распознавания место положения пользователя, на основе графической информации, или визуальная навигация. Можно выделить 3 основные блока взаимодействия, которые упомянутые в начале главы. </w:t>
+      </w:r>
+    </w:p>
+    <w:p>
+      <w:pPr>
+        <w:pStyle w:val="ae"/>
+        <w:numPr>
+          <w:ilvl w:val="0"/>
+          <w:numId w:val="18"/>
+        </w:numPr>
+      </w:pPr>
+      <w:proofErr w:type="spellStart"/>
+      <w:r>
+        <w:rPr>
+          <w:lang w:val="en-US"/>
+        </w:rPr>
+        <w:t>VideoFlowAccess</w:t>
+      </w:r>
+      <w:proofErr w:type="spellEnd"/>
+    </w:p>
+    <w:p>
+      <w:pPr>
+        <w:pStyle w:val="ae"/>
+        <w:numPr>
+          <w:ilvl w:val="0"/>
+          <w:numId w:val="18"/>
+        </w:numPr>
+      </w:pPr>
+      <w:r>
+        <w:rPr>
+          <w:lang w:val="en-US"/>
+        </w:rPr>
+        <w:t>Image Processing</w:t>
+      </w:r>
+    </w:p>
+    <w:p>
+      <w:pPr>
+        <w:pStyle w:val="ae"/>
+        <w:numPr>
+          <w:ilvl w:val="0"/>
+          <w:numId w:val="18"/>
+        </w:numPr>
+      </w:pPr>
+      <w:proofErr w:type="spellStart"/>
+      <w:r>
+        <w:rPr>
+          <w:lang w:val="en-US"/>
+        </w:rPr>
+        <w:t>DefineLocation</w:t>
+      </w:r>
+      <w:proofErr w:type="spellEnd"/>
+    </w:p>
+    <w:p>
+      <w:r>
+        <w:t xml:space="preserve">Взаимодействие между блоками выстроено конвейерном </w:t>
+      </w:r>
+      <w:proofErr w:type="gramStart"/>
+      <w:r>
+        <w:t>формате</w:t>
+      </w:r>
+      <w:proofErr w:type="gramEnd"/>
+      <w:r>
+        <w:t xml:space="preserve">. Выход каждой части является входом последующей. Стоит так же </w:t>
+      </w:r>
+      <w:proofErr w:type="gramStart"/>
+      <w:r>
+        <w:t>заметить</w:t>
+      </w:r>
+      <w:proofErr w:type="gramEnd"/>
+      <w:r>
+        <w:t xml:space="preserve"> что реализация непосредственно распознавания образов велась на </w:t>
+      </w:r>
+      <w:proofErr w:type="spellStart"/>
+      <w:r>
+        <w:t>с++</w:t>
+      </w:r>
+      <w:proofErr w:type="spellEnd"/>
+      <w:r>
+        <w:t xml:space="preserve"> языке, поэтому для поддержки алгоритмов распознавания, была введена прослойка между </w:t>
+      </w:r>
+      <w:r>
+        <w:rPr>
+          <w:lang w:val="en-US"/>
+        </w:rPr>
+        <w:t>Image</w:t>
+      </w:r>
+      <w:r>
+        <w:t xml:space="preserve"> </w:t>
+      </w:r>
+      <w:r>
+        <w:rPr>
+          <w:lang w:val="en-US"/>
+        </w:rPr>
+        <w:t>Processing</w:t>
+      </w:r>
+      <w:r>
+        <w:t xml:space="preserve"> </w:t>
+      </w:r>
+      <w:r>
+        <w:t xml:space="preserve">и </w:t>
+      </w:r>
+      <w:r>
+        <w:rPr>
+          <w:lang w:val="en-US"/>
+        </w:rPr>
+        <w:t>Define</w:t>
+      </w:r>
+      <w:r>
+        <w:t xml:space="preserve"> </w:t>
+      </w:r>
+      <w:r>
+        <w:rPr>
+          <w:lang w:val="en-US"/>
+        </w:rPr>
+        <w:t>location</w:t>
+      </w:r>
+      <w:r>
+        <w:t xml:space="preserve"> </w:t>
+      </w:r>
+      <w:r>
+        <w:t>частями алгоритма.</w:t>
+      </w:r>
+    </w:p>
+    <w:p>
+      <w:pPr>
+        <w:keepNext/>
+        <w:jc w:val="center"/>
+      </w:pPr>
+      <w:r>
+        <w:rPr>
+          <w:noProof/>
+        </w:rPr>
+        <w:drawing>
+          <wp:inline distT="0" distB="0" distL="0" distR="0">
+            <wp:extent cx="5940425" cy="3362325"/>
+            <wp:effectExtent l="19050" t="0" r="3175" b="0"/>
+            <wp:docPr id="20" name="Рисунок 18" descr="recognation.png"/>
+            <wp:cNvGraphicFramePr>
+              <a:graphicFrameLocks xmlns:a="http://schemas.openxmlformats.org/drawingml/2006/main" noChangeAspect="1"/>
+            </wp:cNvGraphicFramePr>
+            <a:graphic xmlns:a="http://schemas.openxmlformats.org/drawingml/2006/main">
+              <a:graphicData uri="http://schemas.openxmlformats.org/drawingml/2006/picture">
+                <pic:pic xmlns:pic="http://schemas.openxmlformats.org/drawingml/2006/picture">
+                  <pic:nvPicPr>
+                    <pic:cNvPr id="0" name="recognation.png"/>
+                    <pic:cNvPicPr/>
+                  </pic:nvPicPr>
+                  <pic:blipFill>
+                    <a:blip r:embed="rId19"/>
+                    <a:stretch>
+                      <a:fillRect/>
+                    </a:stretch>
+                  </pic:blipFill>
+                  <pic:spPr>
+                    <a:xfrm>
+                      <a:off x="0" y="0"/>
+                      <a:ext cx="5940425" cy="3362325"/>
+                    </a:xfrm>
+                    <a:prstGeom prst="rect">
+                      <a:avLst/>
+                    </a:prstGeom>
+                  </pic:spPr>
+                </pic:pic>
+              </a:graphicData>
+            </a:graphic>
+          </wp:inline>
+        </w:drawing>
+      </w:r>
+    </w:p>
+    <w:p>
+      <w:pPr>
+        <w:pStyle w:val="af"/>
+        <w:jc w:val="center"/>
+      </w:pPr>
+      <w:r>
+        <w:t xml:space="preserve">Рисунок </w:t>
+      </w:r>
+      <w:fldSimple w:instr=" SEQ Рисунок \* ARABIC ">
+        <w:r>
+          <w:rPr>
+            <w:noProof/>
+          </w:rPr>
+          <w:t>8</w:t>
+        </w:r>
+      </w:fldSimple>
+      <w:r>
+        <w:t xml:space="preserve"> </w:t>
+      </w:r>
+      <w:r>
+        <w:rPr>
+          <w:lang w:val="en-US"/>
+        </w:rPr>
+        <w:t>Image</w:t>
+      </w:r>
+      <w:r>
+        <w:t xml:space="preserve"> </w:t>
+      </w:r>
+      <w:r>
+        <w:rPr>
+          <w:lang w:val="en-US"/>
+        </w:rPr>
+        <w:t>Processing</w:t>
+      </w:r>
+    </w:p>
+    <w:p>
+      <w:r>
+        <w:t xml:space="preserve">На вход в процесс </w:t>
+      </w:r>
+      <w:r>
+        <w:rPr>
+          <w:lang w:val="en-US"/>
+        </w:rPr>
+        <w:t>image</w:t>
+      </w:r>
+      <w:r>
+        <w:t xml:space="preserve"> </w:t>
+      </w:r>
+      <w:r>
+        <w:rPr>
+          <w:lang w:val="en-US"/>
+        </w:rPr>
+        <w:t>processing</w:t>
+      </w:r>
+      <w:r>
+        <w:t xml:space="preserve"> </w:t>
+      </w:r>
+      <w:r>
+        <w:t xml:space="preserve">приходит набор изображений полученных с видео потока, для каждого изображения строится </w:t>
+      </w:r>
+      <w:proofErr w:type="spellStart"/>
+      <w:r>
+        <w:t>гау</w:t>
+      </w:r>
+      <w:r>
+        <w:t>совское</w:t>
+      </w:r>
+      <w:proofErr w:type="spellEnd"/>
+      <w:r>
+        <w:t xml:space="preserve"> представления размытия (</w:t>
+      </w:r>
+      <w:proofErr w:type="spellStart"/>
+      <w:r>
+        <w:rPr>
+          <w:lang w:val="en-US"/>
+        </w:rPr>
+        <w:t>BluringDetector</w:t>
+      </w:r>
+      <w:proofErr w:type="spellEnd"/>
+      <w:r>
+        <w:t>).</w:t>
+      </w:r>
+      <w:r>
+        <w:t xml:space="preserve"> </w:t>
+      </w:r>
+      <w:r>
+        <w:t>После чего изображение заносится приоритетную очередь, время жизни которой ограничено квантом времени для сбора кадров</w:t>
+      </w:r>
+      <w:proofErr w:type="gramStart"/>
+      <w:r>
+        <w:t>.</w:t>
+      </w:r>
+      <w:proofErr w:type="gramEnd"/>
+      <w:r>
+        <w:t xml:space="preserve"> </w:t>
+      </w:r>
+      <w:proofErr w:type="gramStart"/>
+      <w:r>
+        <w:t>и</w:t>
+      </w:r>
+      <w:proofErr w:type="gramEnd"/>
+      <w:r>
+        <w:t xml:space="preserve"> после разбора всех полученных изображений выбирается наиболее подходящие для анализа, и отправляется в алгоритм разбора на шаблоны и выявление соответствий выбранным шаблонам. </w:t>
+      </w:r>
+    </w:p>
+    <w:p/>
     <w:p>
       <w:pPr>
         <w:pStyle w:val="a0"/>
@@ -3191,7 +3712,7 @@
                     <pic:cNvPicPr/>
                   </pic:nvPicPr>
                   <pic:blipFill>
-                    <a:blip r:embed="rId18"/>
+                    <a:blip r:embed="rId20"/>
                     <a:stretch>
                       <a:fillRect/>
                     </a:stretch>
@@ -3242,7 +3763,7 @@
         <w:rPr>
           <w:noProof/>
         </w:rPr>
-        <w:t>13</w:t>
+        <w:t>16</w:t>
       </w:r>
       <w:r>
         <w:rPr>
@@ -3334,7 +3855,7 @@
                     <pic:cNvPicPr/>
                   </pic:nvPicPr>
                   <pic:blipFill>
-                    <a:blip r:embed="rId19"/>
+                    <a:blip r:embed="rId21"/>
                     <a:stretch>
                       <a:fillRect/>
                     </a:stretch>
@@ -3385,7 +3906,7 @@
         <w:rPr>
           <w:noProof/>
         </w:rPr>
-        <w:t>14</w:t>
+        <w:t>17</w:t>
       </w:r>
       <w:r>
         <w:rPr>

</xml_diff>